<commit_message>
Adding more editor stuff
</commit_message>
<xml_diff>
--- a/Design.docx
+++ b/Design.docx
@@ -4,6 +4,7 @@
   <w:body>
     <w:p>
       <w:pPr>
+        <w:pStyle w:val="Heading1"/>
         <w:jc w:val="center"/>
       </w:pPr>
       <w:r>
@@ -15,6 +16,14 @@
         <w:jc w:val="center"/>
       </w:pPr>
       <w:r>
+        <w:t>Fuzzy Logic State Machine Unity Proposal</w:t>
+      </w:r>
+    </w:p>
+    <w:p>
+      <w:pPr>
+        <w:jc w:val="center"/>
+      </w:pPr>
+      <w:r>
         <w:t>By Jacob Cooper</w:t>
       </w:r>
     </w:p>
@@ -24,9 +33,72 @@
       </w:r>
     </w:p>
     <w:p>
+      <w:pPr>
+        <w:pStyle w:val="Heading1"/>
+      </w:pPr>
       <w:r>
         <w:lastRenderedPageBreak/>
-        <w:t>Identify what your system is:</w:t>
+        <w:t>System</w:t>
+      </w:r>
+    </w:p>
+    <w:p>
+      <w:r>
+        <w:t>The fuzzy state machine is an extension to standard finite-state machines</w:t>
+      </w:r>
+      <w:r>
+        <w:t xml:space="preserve"> where it uses fuzzy logic to determine behaviours</w:t>
+      </w:r>
+      <w:r>
+        <w:t xml:space="preserve">. Instead of processing crisp </w:t>
+      </w:r>
+      <w:r>
+        <w:t>values</w:t>
+      </w:r>
+      <w:r>
+        <w:t xml:space="preserve">, both the inputs and outputs are fuzzy values. </w:t>
+      </w:r>
+      <w:r>
+        <w:t xml:space="preserve">This is advantageous for AI as it allows for </w:t>
+      </w:r>
+      <w:r>
+        <w:t>a more intelligent feeling choice selection</w:t>
+      </w:r>
+      <w:r>
+        <w:t xml:space="preserve"> and </w:t>
+      </w:r>
+      <w:r>
+        <w:t xml:space="preserve">this is because it allows </w:t>
+      </w:r>
+      <w:r>
+        <w:t>the ability to blend</w:t>
+      </w:r>
+      <w:r>
+        <w:t xml:space="preserve"> different variables </w:t>
+      </w:r>
+      <w:r>
+        <w:t>to</w:t>
+      </w:r>
+      <w:r>
+        <w:t xml:space="preserve"> choose a state.</w:t>
+      </w:r>
+    </w:p>
+    <w:p>
+      <w:r>
+        <w:t>The goal is to implement a modular Fuzzy State Machine into unity where you can design and have as many states as you like, and the system will process these states into actuality inside of unity which can be used by the AI.</w:t>
+      </w:r>
+    </w:p>
+    <w:p/>
+    <w:p>
+      <w:pPr>
+        <w:pStyle w:val="Heading1"/>
+      </w:pPr>
+      <w:r>
+        <w:t>Mathematical Operations</w:t>
+      </w:r>
+    </w:p>
+    <w:p>
+      <w:r>
+        <w:t>The mathematical operations involved in this system include:</w:t>
       </w:r>
     </w:p>
     <w:p>
@@ -34,16 +106,11 @@
         <w:pStyle w:val="ListParagraph"/>
         <w:numPr>
           <w:ilvl w:val="0"/>
-          <w:numId w:val="2"/>
+          <w:numId w:val="3"/>
         </w:numPr>
       </w:pPr>
       <w:r>
-        <w:t>Fuzzy State Machine</w:t>
-      </w:r>
-    </w:p>
-    <w:p>
-      <w:r>
-        <w:t>Outline the purpose of your system:</w:t>
+        <w:t>Converting a crisp set to a fuzzy set.</w:t>
       </w:r>
     </w:p>
     <w:p>
@@ -51,31 +118,11 @@
         <w:pStyle w:val="ListParagraph"/>
         <w:numPr>
           <w:ilvl w:val="0"/>
-          <w:numId w:val="1"/>
+          <w:numId w:val="3"/>
         </w:numPr>
       </w:pPr>
       <w:r>
-        <w:t xml:space="preserve">To make a fully accessible graph system which allows the user to implement </w:t>
-      </w:r>
-      <w:r>
-        <w:t>state machine-controlled AI onto any object</w:t>
-      </w:r>
-      <w:r>
-        <w:t>. Allowing for customizable AI behaviour decided on the state-machine.</w:t>
-      </w:r>
-    </w:p>
-    <w:p>
-      <w:r>
-        <w:t>If applicable, describe and reference any 3</w:t>
-      </w:r>
-      <w:r>
-        <w:rPr>
-          <w:vertAlign w:val="superscript"/>
-        </w:rPr>
-        <w:t>rd</w:t>
-      </w:r>
-      <w:r>
-        <w:t xml:space="preserve"> party libraries that your system relies on.</w:t>
+        <w:t>Calculating a variables current desirability.</w:t>
       </w:r>
     </w:p>
     <w:p>
@@ -83,14 +130,193 @@
         <w:pStyle w:val="ListParagraph"/>
         <w:numPr>
           <w:ilvl w:val="0"/>
-          <w:numId w:val="1"/>
+          <w:numId w:val="3"/>
         </w:numPr>
       </w:pPr>
       <w:r>
-        <w:t>Experimental Graph Vie</w:t>
-      </w:r>
-      <w:r>
-        <w:t>w</w:t>
+        <w:t>Using the desirability in logic to output the correct state.</w:t>
+      </w:r>
+    </w:p>
+    <w:p>
+      <w:r>
+        <w:t>Logical Operators</w:t>
+      </w:r>
+      <w:r>
+        <w:t>:</w:t>
+      </w:r>
+    </w:p>
+    <w:p>
+      <w:pPr>
+        <w:pStyle w:val="ListParagraph"/>
+        <w:numPr>
+          <w:ilvl w:val="0"/>
+          <w:numId w:val="3"/>
+        </w:numPr>
+      </w:pPr>
+      <w:r>
+        <w:t xml:space="preserve">(x and y) = </w:t>
+      </w:r>
+      <w:proofErr w:type="gramStart"/>
+      <w:r>
+        <w:t>min(</w:t>
+      </w:r>
+      <w:proofErr w:type="gramEnd"/>
+      <w:r>
+        <w:t>x, y)</w:t>
+      </w:r>
+    </w:p>
+    <w:p>
+      <w:pPr>
+        <w:pStyle w:val="ListParagraph"/>
+        <w:numPr>
+          <w:ilvl w:val="0"/>
+          <w:numId w:val="3"/>
+        </w:numPr>
+      </w:pPr>
+      <w:r>
+        <w:t xml:space="preserve">(x or y) = </w:t>
+      </w:r>
+      <w:proofErr w:type="gramStart"/>
+      <w:r>
+        <w:t>max(</w:t>
+      </w:r>
+      <w:proofErr w:type="gramEnd"/>
+      <w:r>
+        <w:t>x, y)</w:t>
+      </w:r>
+    </w:p>
+    <w:p>
+      <w:pPr>
+        <w:pStyle w:val="ListParagraph"/>
+        <w:numPr>
+          <w:ilvl w:val="0"/>
+          <w:numId w:val="3"/>
+        </w:numPr>
+      </w:pPr>
+      <w:r>
+        <w:t>Not x = 1 – x</w:t>
+      </w:r>
+    </w:p>
+    <w:p>
+      <w:pPr>
+        <w:pStyle w:val="Heading1"/>
+      </w:pPr>
+      <w:r>
+        <w:t>Advanced Algorithms</w:t>
+      </w:r>
+    </w:p>
+    <w:p>
+      <w:r>
+        <w:t>A fuzzy state machine algorithm will have to be included which calculates fuzziness</w:t>
+      </w:r>
+      <w:r>
+        <w:t xml:space="preserve"> and</w:t>
+      </w:r>
+      <w:r>
+        <w:t xml:space="preserve"> states all under a set of rules and then outputs the correct desirable state to</w:t>
+      </w:r>
+      <w:r>
+        <w:t xml:space="preserve"> the AI to</w:t>
+      </w:r>
+      <w:r>
+        <w:t xml:space="preserve"> execute.</w:t>
+      </w:r>
+    </w:p>
+    <w:p>
+      <w:r>
+        <w:rPr>
+          <w:noProof/>
+        </w:rPr>
+        <w:drawing>
+          <wp:inline distT="0" distB="0" distL="0" distR="0" wp14:anchorId="1FF0C7AB" wp14:editId="1B5A0B8D">
+            <wp:extent cx="5162550" cy="2208926"/>
+            <wp:effectExtent l="0" t="0" r="0" b="1270"/>
+            <wp:docPr id="5" name="Picture 5" descr="Fuzzy Logic | Introduction - GeeksforGeeks"/>
+            <wp:cNvGraphicFramePr>
+              <a:graphicFrameLocks xmlns:a="http://schemas.openxmlformats.org/drawingml/2006/main" noChangeAspect="1"/>
+            </wp:cNvGraphicFramePr>
+            <a:graphic xmlns:a="http://schemas.openxmlformats.org/drawingml/2006/main">
+              <a:graphicData uri="http://schemas.openxmlformats.org/drawingml/2006/picture">
+                <pic:pic xmlns:pic="http://schemas.openxmlformats.org/drawingml/2006/picture">
+                  <pic:nvPicPr>
+                    <pic:cNvPr id="0" name="Picture 12" descr="Fuzzy Logic | Introduction - GeeksforGeeks"/>
+                    <pic:cNvPicPr>
+                      <a:picLocks noChangeAspect="1" noChangeArrowheads="1"/>
+                    </pic:cNvPicPr>
+                  </pic:nvPicPr>
+                  <pic:blipFill>
+                    <a:blip r:embed="rId5" cstate="print">
+                      <a:extLst>
+                        <a:ext uri="{28A0092B-C50C-407E-A947-70E740481C1C}">
+                          <a14:useLocalDpi xmlns:a14="http://schemas.microsoft.com/office/drawing/2010/main" val="0"/>
+                        </a:ext>
+                      </a:extLst>
+                    </a:blip>
+                    <a:srcRect/>
+                    <a:stretch>
+                      <a:fillRect/>
+                    </a:stretch>
+                  </pic:blipFill>
+                  <pic:spPr bwMode="auto">
+                    <a:xfrm>
+                      <a:off x="0" y="0"/>
+                      <a:ext cx="5176580" cy="2214929"/>
+                    </a:xfrm>
+                    <a:prstGeom prst="rect">
+                      <a:avLst/>
+                    </a:prstGeom>
+                    <a:noFill/>
+                    <a:ln>
+                      <a:noFill/>
+                    </a:ln>
+                  </pic:spPr>
+                </pic:pic>
+              </a:graphicData>
+            </a:graphic>
+          </wp:inline>
+        </w:drawing>
+      </w:r>
+    </w:p>
+    <w:p>
+      <w:pPr>
+        <w:pStyle w:val="Heading1"/>
+      </w:pPr>
+      <w:r>
+        <w:t>Modularity</w:t>
+      </w:r>
+    </w:p>
+    <w:p>
+      <w:r>
+        <w:t>To make my system modular, I will be creating a Fuzzy State Machine object which can be edited using a node graph editor which will then be implemented onto objects. The states will have functional events connected using script variables. This allows my fuzzy state machine to be fully customizable and can be used anywhere for any AI inside of unity.</w:t>
+      </w:r>
+    </w:p>
+    <w:p>
+      <w:r>
+        <w:lastRenderedPageBreak/>
+        <w:t>This system will be exported into a unity package and can be loaded in any unity application by simply importing it.</w:t>
+      </w:r>
+    </w:p>
+    <w:p>
+      <w:pPr>
+        <w:pStyle w:val="Heading1"/>
+      </w:pPr>
+      <w:r>
+        <w:t>Integration</w:t>
+      </w:r>
+    </w:p>
+    <w:p>
+      <w:r>
+        <w:t>Integration of my system will be simple, you import the unity package, create the Fuzzy State Machine Object, open it in the Fuzzy State Machine Editor, create your states and assign variables and actions to them, then assign it to the AI object you wish it to run with and then you are done.</w:t>
+      </w:r>
+    </w:p>
+    <w:p>
+      <w:r>
+        <w:t>Also included is the ability to create your own State Machine nodes with code.</w:t>
+      </w:r>
+    </w:p>
+    <w:p>
+      <w:r>
+        <w:t>Instructions included in a readme and a demo inside of the project to help the user.</w:t>
       </w:r>
     </w:p>
     <w:sectPr>
@@ -329,11 +555,126 @@
       </w:rPr>
     </w:lvl>
   </w:abstractNum>
+  <w:abstractNum w:abstractNumId="2" w15:restartNumberingAfterBreak="0">
+    <w:nsid w:val="3F8D4D3A"/>
+    <w:multiLevelType w:val="hybridMultilevel"/>
+    <w:tmpl w:val="A912A6F8"/>
+    <w:lvl w:ilvl="0" w:tplc="5A1A0F8C">
+      <w:numFmt w:val="bullet"/>
+      <w:lvlText w:val="-"/>
+      <w:lvlJc w:val="left"/>
+      <w:pPr>
+        <w:ind w:left="720" w:hanging="360"/>
+      </w:pPr>
+      <w:rPr>
+        <w:rFonts w:ascii="Calibri" w:eastAsiaTheme="minorHAnsi" w:hAnsi="Calibri" w:cs="Calibri" w:hint="default"/>
+      </w:rPr>
+    </w:lvl>
+    <w:lvl w:ilvl="1" w:tplc="0C090003" w:tentative="1">
+      <w:start w:val="1"/>
+      <w:numFmt w:val="bullet"/>
+      <w:lvlText w:val="o"/>
+      <w:lvlJc w:val="left"/>
+      <w:pPr>
+        <w:ind w:left="1440" w:hanging="360"/>
+      </w:pPr>
+      <w:rPr>
+        <w:rFonts w:ascii="Courier New" w:hAnsi="Courier New" w:cs="Courier New" w:hint="default"/>
+      </w:rPr>
+    </w:lvl>
+    <w:lvl w:ilvl="2" w:tplc="0C090005" w:tentative="1">
+      <w:start w:val="1"/>
+      <w:numFmt w:val="bullet"/>
+      <w:lvlText w:val=""/>
+      <w:lvlJc w:val="left"/>
+      <w:pPr>
+        <w:ind w:left="2160" w:hanging="360"/>
+      </w:pPr>
+      <w:rPr>
+        <w:rFonts w:ascii="Wingdings" w:hAnsi="Wingdings" w:hint="default"/>
+      </w:rPr>
+    </w:lvl>
+    <w:lvl w:ilvl="3" w:tplc="0C090001" w:tentative="1">
+      <w:start w:val="1"/>
+      <w:numFmt w:val="bullet"/>
+      <w:lvlText w:val=""/>
+      <w:lvlJc w:val="left"/>
+      <w:pPr>
+        <w:ind w:left="2880" w:hanging="360"/>
+      </w:pPr>
+      <w:rPr>
+        <w:rFonts w:ascii="Symbol" w:hAnsi="Symbol" w:hint="default"/>
+      </w:rPr>
+    </w:lvl>
+    <w:lvl w:ilvl="4" w:tplc="0C090003" w:tentative="1">
+      <w:start w:val="1"/>
+      <w:numFmt w:val="bullet"/>
+      <w:lvlText w:val="o"/>
+      <w:lvlJc w:val="left"/>
+      <w:pPr>
+        <w:ind w:left="3600" w:hanging="360"/>
+      </w:pPr>
+      <w:rPr>
+        <w:rFonts w:ascii="Courier New" w:hAnsi="Courier New" w:cs="Courier New" w:hint="default"/>
+      </w:rPr>
+    </w:lvl>
+    <w:lvl w:ilvl="5" w:tplc="0C090005" w:tentative="1">
+      <w:start w:val="1"/>
+      <w:numFmt w:val="bullet"/>
+      <w:lvlText w:val=""/>
+      <w:lvlJc w:val="left"/>
+      <w:pPr>
+        <w:ind w:left="4320" w:hanging="360"/>
+      </w:pPr>
+      <w:rPr>
+        <w:rFonts w:ascii="Wingdings" w:hAnsi="Wingdings" w:hint="default"/>
+      </w:rPr>
+    </w:lvl>
+    <w:lvl w:ilvl="6" w:tplc="0C090001" w:tentative="1">
+      <w:start w:val="1"/>
+      <w:numFmt w:val="bullet"/>
+      <w:lvlText w:val=""/>
+      <w:lvlJc w:val="left"/>
+      <w:pPr>
+        <w:ind w:left="5040" w:hanging="360"/>
+      </w:pPr>
+      <w:rPr>
+        <w:rFonts w:ascii="Symbol" w:hAnsi="Symbol" w:hint="default"/>
+      </w:rPr>
+    </w:lvl>
+    <w:lvl w:ilvl="7" w:tplc="0C090003" w:tentative="1">
+      <w:start w:val="1"/>
+      <w:numFmt w:val="bullet"/>
+      <w:lvlText w:val="o"/>
+      <w:lvlJc w:val="left"/>
+      <w:pPr>
+        <w:ind w:left="5760" w:hanging="360"/>
+      </w:pPr>
+      <w:rPr>
+        <w:rFonts w:ascii="Courier New" w:hAnsi="Courier New" w:cs="Courier New" w:hint="default"/>
+      </w:rPr>
+    </w:lvl>
+    <w:lvl w:ilvl="8" w:tplc="0C090005" w:tentative="1">
+      <w:start w:val="1"/>
+      <w:numFmt w:val="bullet"/>
+      <w:lvlText w:val=""/>
+      <w:lvlJc w:val="left"/>
+      <w:pPr>
+        <w:ind w:left="6480" w:hanging="360"/>
+      </w:pPr>
+      <w:rPr>
+        <w:rFonts w:ascii="Wingdings" w:hAnsi="Wingdings" w:hint="default"/>
+      </w:rPr>
+    </w:lvl>
+  </w:abstractNum>
   <w:num w:numId="1">
     <w:abstractNumId w:val="0"/>
   </w:num>
   <w:num w:numId="2">
     <w:abstractNumId w:val="1"/>
+  </w:num>
+  <w:num w:numId="3">
+    <w:abstractNumId w:val="2"/>
   </w:num>
 </w:numbering>
 </file>
@@ -737,6 +1078,27 @@
     <w:name w:val="Normal"/>
     <w:qFormat/>
   </w:style>
+  <w:style w:type="paragraph" w:styleId="Heading1">
+    <w:name w:val="heading 1"/>
+    <w:basedOn w:val="Normal"/>
+    <w:next w:val="Normal"/>
+    <w:link w:val="Heading1Char"/>
+    <w:uiPriority w:val="9"/>
+    <w:qFormat/>
+    <w:rsid w:val="002502EA"/>
+    <w:pPr>
+      <w:keepNext/>
+      <w:keepLines/>
+      <w:spacing w:before="240" w:after="0"/>
+      <w:outlineLvl w:val="0"/>
+    </w:pPr>
+    <w:rPr>
+      <w:rFonts w:asciiTheme="majorHAnsi" w:eastAsiaTheme="majorEastAsia" w:hAnsiTheme="majorHAnsi" w:cstheme="majorBidi"/>
+      <w:color w:val="2F5496" w:themeColor="accent1" w:themeShade="BF"/>
+      <w:sz w:val="32"/>
+      <w:szCs w:val="32"/>
+    </w:rPr>
+  </w:style>
   <w:style w:type="character" w:default="1" w:styleId="DefaultParagraphFont">
     <w:name w:val="Default Paragraph Font"/>
     <w:uiPriority w:val="1"/>
@@ -774,6 +1136,28 @@
       <w:ind w:left="720"/>
       <w:contextualSpacing/>
     </w:pPr>
+  </w:style>
+  <w:style w:type="paragraph" w:styleId="NoSpacing">
+    <w:name w:val="No Spacing"/>
+    <w:uiPriority w:val="1"/>
+    <w:qFormat/>
+    <w:rsid w:val="002502EA"/>
+    <w:pPr>
+      <w:spacing w:after="0" w:line="240" w:lineRule="auto"/>
+    </w:pPr>
+  </w:style>
+  <w:style w:type="character" w:customStyle="1" w:styleId="Heading1Char">
+    <w:name w:val="Heading 1 Char"/>
+    <w:basedOn w:val="DefaultParagraphFont"/>
+    <w:link w:val="Heading1"/>
+    <w:uiPriority w:val="9"/>
+    <w:rsid w:val="002502EA"/>
+    <w:rPr>
+      <w:rFonts w:asciiTheme="majorHAnsi" w:eastAsiaTheme="majorEastAsia" w:hAnsiTheme="majorHAnsi" w:cstheme="majorBidi"/>
+      <w:color w:val="2F5496" w:themeColor="accent1" w:themeShade="BF"/>
+      <w:sz w:val="32"/>
+      <w:szCs w:val="32"/>
+    </w:rPr>
   </w:style>
 </w:styles>
 </file>

</xml_diff>

<commit_message>
Adding files, reworked document.
</commit_message>
<xml_diff>
--- a/Design.docx
+++ b/Design.docx
@@ -58,33 +58,21 @@
         <w:t xml:space="preserve">, both the inputs and outputs are fuzzy values. </w:t>
       </w:r>
       <w:r>
-        <w:t xml:space="preserve">This is advantageous for AI as it allows for </w:t>
-      </w:r>
-      <w:r>
-        <w:t>a more intelligent feeling choice selection</w:t>
-      </w:r>
-      <w:r>
-        <w:t xml:space="preserve"> and </w:t>
-      </w:r>
-      <w:r>
-        <w:t xml:space="preserve">this is because it allows </w:t>
-      </w:r>
-      <w:r>
-        <w:t>the ability to blend</w:t>
-      </w:r>
-      <w:r>
-        <w:t xml:space="preserve"> different variables </w:t>
-      </w:r>
-      <w:r>
-        <w:t>to</w:t>
-      </w:r>
-      <w:r>
-        <w:t xml:space="preserve"> choose a state.</w:t>
-      </w:r>
-    </w:p>
-    <w:p>
-      <w:r>
-        <w:t>The goal is to implement a modular Fuzzy State Machine into unity where you can design and have as many states as you like, and the system will process these states into actuality inside of unity which can be used by the AI.</w:t>
+        <w:t xml:space="preserve">This is advantageous for </w:t>
+      </w:r>
+      <w:r>
+        <w:t xml:space="preserve">AI, as its </w:t>
+      </w:r>
+      <w:r>
+        <w:t>intelligence comes from the feeling of the ai making choices based on the graphical formulars used to determine the desired desire level.</w:t>
+      </w:r>
+    </w:p>
+    <w:p>
+      <w:r>
+        <w:t xml:space="preserve">The goal is to implement a modular Fuzzy State Machine into unity where </w:t>
+      </w:r>
+      <w:r>
+        <w:t>the user can create and use custom states in order to manipulate and give the outcome of the AI a more realistic taste.</w:t>
       </w:r>
     </w:p>
     <w:p>
@@ -96,25 +84,6 @@
         </w:numPr>
       </w:pPr>
       <w:r>
-        <w:rPr>
-          <w:highlight w:val="darkGray"/>
-        </w:rPr>
-        <w:t>This is advantageous for AI as it allows for a more intelligent feeling choice selection and this is because it allows the ability to blend different variables to choose a state.</w:t>
-      </w:r>
-      <w:r>
-        <w:br/>
-        <w:t>The intelligence comes from the felling of the ai making choices based on the graphical formulars used to determine the desired desire level,</w:t>
-      </w:r>
-    </w:p>
-    <w:p>
-      <w:pPr>
-        <w:pStyle w:val="ListParagraph"/>
-        <w:numPr>
-          <w:ilvl w:val="0"/>
-          <w:numId w:val="4"/>
-        </w:numPr>
-      </w:pPr>
-      <w:r>
         <w:t xml:space="preserve">Look into the likelihood/confidence formular for Fuzzy </w:t>
       </w:r>
       <w:proofErr w:type="gramStart"/>
@@ -122,35 +91,6 @@
         <w:t>Logic</w:t>
       </w:r>
       <w:proofErr w:type="gramEnd"/>
-    </w:p>
-    <w:p>
-      <w:pPr>
-        <w:pStyle w:val="ListParagraph"/>
-        <w:numPr>
-          <w:ilvl w:val="0"/>
-          <w:numId w:val="4"/>
-        </w:numPr>
-      </w:pPr>
-      <w:r>
-        <w:t xml:space="preserve">The goal is to provide a user the ability to use and create </w:t>
-      </w:r>
-      <w:proofErr w:type="gramStart"/>
-      <w:r>
-        <w:t>states</w:t>
-      </w:r>
-      <w:proofErr w:type="gramEnd"/>
-      <w:r>
-        <w:t xml:space="preserve"> </w:t>
-      </w:r>
-    </w:p>
-    <w:p>
-      <w:pPr>
-        <w:pStyle w:val="ListParagraph"/>
-        <w:numPr>
-          <w:ilvl w:val="0"/>
-          <w:numId w:val="4"/>
-        </w:numPr>
-      </w:pPr>
     </w:p>
     <w:p>
       <w:pPr>
@@ -218,15 +158,7 @@
         </w:numPr>
       </w:pPr>
       <w:r>
-        <w:t xml:space="preserve">(x and y) = </w:t>
-      </w:r>
-      <w:proofErr w:type="gramStart"/>
-      <w:r>
-        <w:t>min(</w:t>
-      </w:r>
-      <w:proofErr w:type="gramEnd"/>
-      <w:r>
-        <w:t>x, y)</w:t>
+        <w:t>(x and y) = min(x, y)</w:t>
       </w:r>
     </w:p>
     <w:p>
@@ -238,15 +170,7 @@
         </w:numPr>
       </w:pPr>
       <w:r>
-        <w:t xml:space="preserve">(x or y) = </w:t>
-      </w:r>
-      <w:proofErr w:type="gramStart"/>
-      <w:r>
-        <w:t>max(</w:t>
-      </w:r>
-      <w:proofErr w:type="gramEnd"/>
-      <w:r>
-        <w:t>x, y)</w:t>
+        <w:t>(x or y) = max(x, y)</w:t>
       </w:r>
     </w:p>
     <w:p>
@@ -363,18 +287,35 @@
         <w:pStyle w:val="Heading1"/>
       </w:pPr>
       <w:r>
-        <w:lastRenderedPageBreak/>
         <w:t>Modularity</w:t>
       </w:r>
     </w:p>
     <w:p>
       <w:r>
-        <w:t>To make my system modular, I will be creating a Fuzzy State Machine object which can be edited using a node graph editor which will then be implemented onto objects. The states will have functional events connected using script variables. This allows my fuzzy state machine to be fully customizable and can be used anywhere for any AI inside of unity.</w:t>
-      </w:r>
-    </w:p>
-    <w:p>
-      <w:r>
-        <w:t>This system will be exported into a unity package and can be loaded in any unity application by simply importing it.</w:t>
+        <w:t xml:space="preserve">To make my system modular, I will be creating a Fuzzy State Machine object which can be edited using a </w:t>
+      </w:r>
+      <w:r>
+        <w:t xml:space="preserve">custom node graph editor </w:t>
+      </w:r>
+      <w:r>
+        <w:t>which will then be implemented onto objects.</w:t>
+      </w:r>
+    </w:p>
+    <w:p>
+      <w:r>
+        <w:t xml:space="preserve">The user will be able to inherit from two </w:t>
+      </w:r>
+      <w:r>
+        <w:t xml:space="preserve">node </w:t>
+      </w:r>
+      <w:r>
+        <w:t>classes to manipulate the graph editor</w:t>
+      </w:r>
+      <w:r>
+        <w:t>/AI</w:t>
+      </w:r>
+      <w:r>
+        <w:t xml:space="preserve"> which include:</w:t>
       </w:r>
     </w:p>
     <w:p>
@@ -386,7 +327,11 @@
         </w:numPr>
       </w:pPr>
       <w:r>
-        <w:t>Talk about how the system will work.</w:t>
+        <w:lastRenderedPageBreak/>
+        <w:t xml:space="preserve">FuzzyLogic – Create </w:t>
+      </w:r>
+      <w:r>
+        <w:t>your own fuzzy logic script which allows manipulation of states and variables inputted into the script.</w:t>
       </w:r>
     </w:p>
     <w:p>
@@ -398,30 +343,126 @@
         </w:numPr>
       </w:pPr>
       <w:r>
-        <w:t xml:space="preserve">Explain “full </w:t>
+        <w:t>FuzzyState</w:t>
+      </w:r>
+      <w:r>
+        <w:t xml:space="preserve"> – Fuzzy state which will be manipulated by the fuzzy logic script, which then will be passed off to an AI script which will execute this state during runtime.</w:t>
+      </w:r>
+    </w:p>
+    <w:p>
+      <w:r>
+        <w:t>Neither of these classes will inherit mono behaviour as their executions exist solely through an AI script.</w:t>
+      </w:r>
+    </w:p>
+    <w:p>
+      <w:r>
+        <w:t xml:space="preserve">The graph editor will give the user the ability to create states, </w:t>
+      </w:r>
+      <w:r>
+        <w:t xml:space="preserve">a </w:t>
+      </w:r>
+      <w:r>
+        <w:t>fuzzy logic</w:t>
+      </w:r>
+      <w:r>
+        <w:t xml:space="preserve"> calculator</w:t>
+      </w:r>
+      <w:r>
+        <w:t xml:space="preserve">, and variable inputs which will </w:t>
+      </w:r>
+      <w:r>
+        <w:t>all output necessary information which can be accessed later by another script which uses this component</w:t>
+      </w:r>
+      <w:r>
+        <w:t xml:space="preserve">. </w:t>
+      </w:r>
+      <w:r>
+        <w:t>A</w:t>
+      </w:r>
+      <w:r>
+        <w:t>llowing for a customizable fuzzy state machine which can be implemented anywhere</w:t>
+      </w:r>
+      <w:r>
+        <w:t xml:space="preserve"> and used by any AI</w:t>
+      </w:r>
+      <w:r>
+        <w:t>.</w:t>
+      </w:r>
+    </w:p>
+    <w:p>
+      <w:r>
+        <w:t xml:space="preserve">The graph editor is created using </w:t>
+      </w:r>
+      <w:r>
+        <w:rPr>
+          <w:i/>
+          <w:iCs/>
+        </w:rPr>
+        <w:t>Graph View</w:t>
+      </w:r>
+      <w:r>
+        <w:t xml:space="preserve"> a unity experimental </w:t>
+      </w:r>
+      <w:r>
+        <w:t xml:space="preserve">backend </w:t>
+      </w:r>
+      <w:r>
+        <w:t xml:space="preserve">library which assisted in the development of </w:t>
+      </w:r>
+      <w:r>
+        <w:t xml:space="preserve">the animator graph editor. The editor will be </w:t>
       </w:r>
       <w:proofErr w:type="gramStart"/>
       <w:r>
-        <w:t>customisable”</w:t>
+        <w:t>opened up</w:t>
       </w:r>
       <w:proofErr w:type="gramEnd"/>
-    </w:p>
-    <w:p>
-      <w:pPr>
-        <w:pStyle w:val="ListParagraph"/>
-        <w:numPr>
-          <w:ilvl w:val="0"/>
-          <w:numId w:val="5"/>
-        </w:numPr>
-      </w:pPr>
-      <w:r>
-        <w:t xml:space="preserve">Explain how the graph window is </w:t>
-      </w:r>
-      <w:proofErr w:type="gramStart"/>
-      <w:r>
-        <w:t>created</w:t>
-      </w:r>
-      <w:proofErr w:type="gramEnd"/>
+      <w:r>
+        <w:t xml:space="preserve"> through</w:t>
+      </w:r>
+      <w:r>
+        <w:t xml:space="preserve"> Windows/Fuzzy State Machine Editor or by simply double clicking the </w:t>
+      </w:r>
+      <w:r>
+        <w:rPr>
+          <w:i/>
+          <w:iCs/>
+        </w:rPr>
+        <w:t>.fsm</w:t>
+      </w:r>
+      <w:r>
+        <w:t xml:space="preserve"> (Fuzzy State Machine) object.</w:t>
+      </w:r>
+    </w:p>
+    <w:p>
+      <w:r>
+        <w:t>The graphs object data will be mounted onto a loader component which can be accessed by getting the fuzzy state machine loader component on the game object,</w:t>
+      </w:r>
+      <w:r>
+        <w:rPr>
+          <w:i/>
+          <w:iCs/>
+        </w:rPr>
+        <w:t xml:space="preserve"> </w:t>
+      </w:r>
+      <w:r>
+        <w:t>where you can grab/manipulate fuzzy data, in order to simulate fuzzy logic on an AI.</w:t>
+      </w:r>
+    </w:p>
+    <w:p>
+      <w:r>
+        <w:t>Hopefully later in development if there is time left, there will be a Fuzzy Logic Graph visualiser which will during runtime output a desirability graph chart in the component inspector to visualise the next most likely fuzzy logic state outcome.</w:t>
+      </w:r>
+    </w:p>
+    <w:p>
+      <w:pPr>
+        <w:rPr>
+          <w:rStyle w:val="normaltextrun"/>
+        </w:rPr>
+      </w:pPr>
+      <w:r>
+        <w:t>This system will be exported into a unity package and can be loaded in any unity application by simply importing it.</w:t>
+      </w:r>
     </w:p>
     <w:p>
       <w:pPr>
@@ -433,7 +474,53 @@
     </w:p>
     <w:p>
       <w:r>
-        <w:t>Integration of my system will be simple, you import the unity package, create the Fuzzy State Machine Object, open it in the Fuzzy State Machine Editor, create your states and assign variables and actions to them, then assign it to the AI object you wish it to run with and then you are done.</w:t>
+        <w:t xml:space="preserve">Integration of my system will be </w:t>
+      </w:r>
+      <w:r>
+        <w:t>intricate</w:t>
+      </w:r>
+      <w:r>
+        <w:t>, and will include:</w:t>
+      </w:r>
+    </w:p>
+    <w:p>
+      <w:pPr>
+        <w:rPr>
+          <w:i/>
+          <w:iCs/>
+        </w:rPr>
+      </w:pPr>
+      <w:r>
+        <w:rPr>
+          <w:b/>
+          <w:bCs/>
+        </w:rPr>
+        <w:t>Importing</w:t>
+      </w:r>
+      <w:r>
+        <w:t>. To i</w:t>
+      </w:r>
+      <w:r>
+        <w:t xml:space="preserve">mport the </w:t>
+      </w:r>
+      <w:r>
+        <w:rPr>
+          <w:i/>
+          <w:iCs/>
+        </w:rPr>
+        <w:t>“Fuzzy State Machine.unitypackage”</w:t>
+      </w:r>
+      <w:r>
+        <w:t>, you can double click the package</w:t>
+      </w:r>
+      <w:r>
+        <w:t xml:space="preserve"> or in unity, go to Assets/Import Package and import the package.</w:t>
+      </w:r>
+    </w:p>
+    <w:p/>
+    <w:p>
+      <w:r>
+        <w:t>Machine Object, open it in the Fuzzy State Machine Editor, create your states and assign variables and actions to them, then assign it to the AI object you wish it to run with and then you are done.</w:t>
       </w:r>
     </w:p>
     <w:p>
@@ -461,10 +548,7 @@
         <w:t>create the Fuzzy State Machine Object,</w:t>
       </w:r>
       <w:r>
-        <w:t xml:space="preserve"> </w:t>
-      </w:r>
-      <w:r>
-        <w:t>How?</w:t>
+        <w:t xml:space="preserve"> How?</w:t>
       </w:r>
     </w:p>
     <w:p>
@@ -482,10 +566,7 @@
         <w:t>open it in the Fuzzy State Machine Editor</w:t>
       </w:r>
       <w:r>
-        <w:t xml:space="preserve">, </w:t>
-      </w:r>
-      <w:r>
-        <w:t>How?</w:t>
+        <w:t>, How?</w:t>
       </w:r>
     </w:p>
     <w:p>
@@ -503,10 +584,7 @@
         <w:t>create your states</w:t>
       </w:r>
       <w:r>
-        <w:t>, How?</w:t>
-      </w:r>
-      <w:r>
-        <w:t xml:space="preserve"> </w:t>
+        <w:t xml:space="preserve">, How? </w:t>
       </w:r>
       <w:proofErr w:type="gramStart"/>
       <w:r>
@@ -532,10 +610,7 @@
         <w:t>assign variables and actions to them</w:t>
       </w:r>
       <w:r>
-        <w:t xml:space="preserve">, </w:t>
-      </w:r>
-      <w:r>
-        <w:t>How?</w:t>
+        <w:t>, How?</w:t>
       </w:r>
     </w:p>
     <w:p>
@@ -578,37 +653,51 @@
         <w:rPr>
           <w:highlight w:val="darkGray"/>
         </w:rPr>
-        <w:t>Also included is the ability to create your own State Machine nodes with code</w:t>
-      </w:r>
-      <w:proofErr w:type="gramStart"/>
-      <w:r>
+        <w:t>Also included is the ability to create your own State Machine nodes with code.</w:t>
+      </w:r>
+      <w:r>
+        <w:t xml:space="preserve"> </w:t>
+      </w:r>
+      <w:r>
+        <w:t>, How?</w:t>
+      </w:r>
+      <w:r>
+        <w:br/>
+      </w:r>
+    </w:p>
+    <w:p>
+      <w:pPr>
+        <w:pStyle w:val="Heading1"/>
         <w:rPr>
-          <w:highlight w:val="darkGray"/>
+          <w:rStyle w:val="normaltextrun"/>
         </w:rPr>
-        <w:t>.</w:t>
-      </w:r>
-      <w:r>
-        <w:t xml:space="preserve"> </w:t>
-      </w:r>
-      <w:r>
-        <w:t>,</w:t>
-      </w:r>
-      <w:proofErr w:type="gramEnd"/>
-      <w:r>
-        <w:t xml:space="preserve"> How?</w:t>
-      </w:r>
-      <w:r>
-        <w:br/>
-      </w:r>
-    </w:p>
-    <w:p>
-      <w:pPr>
-        <w:pStyle w:val="ListParagraph"/>
-        <w:numPr>
-          <w:ilvl w:val="0"/>
-          <w:numId w:val="6"/>
-        </w:numPr>
-      </w:pPr>
+      </w:pPr>
+      <w:r>
+        <w:lastRenderedPageBreak/>
+        <w:t>Additional Libraries</w:t>
+      </w:r>
+    </w:p>
+    <w:p>
+      <w:pPr>
+        <w:pStyle w:val="paragraph"/>
+        <w:spacing w:before="0" w:beforeAutospacing="0" w:after="0" w:afterAutospacing="0"/>
+        <w:textAlignment w:val="baseline"/>
+        <w:rPr>
+          <w:rFonts w:ascii="Segoe UI" w:hAnsi="Segoe UI" w:cs="Segoe UI"/>
+          <w:sz w:val="18"/>
+          <w:szCs w:val="18"/>
+        </w:rPr>
+      </w:pPr>
+      <w:r>
+        <w:rPr>
+          <w:rStyle w:val="normaltextrun"/>
+          <w:rFonts w:ascii="Calibri" w:hAnsi="Calibri" w:cs="Calibri"/>
+          <w:sz w:val="22"/>
+          <w:szCs w:val="22"/>
+          <w:lang w:val="en-US"/>
+        </w:rPr>
+        <w:t>The project will be using the Unity Version 2020.1.10f. It will require the use of the experimental backend library of Graph View which is already included in unity which will be used to create the fuzzy state machine node graph.</w:t>
+      </w:r>
     </w:p>
     <w:sectPr>
       <w:pgSz w:w="11906" w:h="16838"/>
@@ -1185,9 +1274,122 @@
     </w:lvl>
   </w:abstractNum>
   <w:abstractNum w:abstractNumId="5" w15:restartNumberingAfterBreak="0">
+    <w:nsid w:val="60933684"/>
+    <w:multiLevelType w:val="hybridMultilevel"/>
+    <w:tmpl w:val="4350C01A"/>
+    <w:lvl w:ilvl="0" w:tplc="0C090001">
+      <w:start w:val="1"/>
+      <w:numFmt w:val="bullet"/>
+      <w:lvlText w:val=""/>
+      <w:lvlJc w:val="left"/>
+      <w:pPr>
+        <w:ind w:left="720" w:hanging="360"/>
+      </w:pPr>
+      <w:rPr>
+        <w:rFonts w:ascii="Symbol" w:hAnsi="Symbol" w:hint="default"/>
+      </w:rPr>
+    </w:lvl>
+    <w:lvl w:ilvl="1" w:tplc="0C090003" w:tentative="1">
+      <w:start w:val="1"/>
+      <w:numFmt w:val="bullet"/>
+      <w:lvlText w:val="o"/>
+      <w:lvlJc w:val="left"/>
+      <w:pPr>
+        <w:ind w:left="1440" w:hanging="360"/>
+      </w:pPr>
+      <w:rPr>
+        <w:rFonts w:ascii="Courier New" w:hAnsi="Courier New" w:cs="Courier New" w:hint="default"/>
+      </w:rPr>
+    </w:lvl>
+    <w:lvl w:ilvl="2" w:tplc="0C090005" w:tentative="1">
+      <w:start w:val="1"/>
+      <w:numFmt w:val="bullet"/>
+      <w:lvlText w:val=""/>
+      <w:lvlJc w:val="left"/>
+      <w:pPr>
+        <w:ind w:left="2160" w:hanging="360"/>
+      </w:pPr>
+      <w:rPr>
+        <w:rFonts w:ascii="Wingdings" w:hAnsi="Wingdings" w:hint="default"/>
+      </w:rPr>
+    </w:lvl>
+    <w:lvl w:ilvl="3" w:tplc="0C090001" w:tentative="1">
+      <w:start w:val="1"/>
+      <w:numFmt w:val="bullet"/>
+      <w:lvlText w:val=""/>
+      <w:lvlJc w:val="left"/>
+      <w:pPr>
+        <w:ind w:left="2880" w:hanging="360"/>
+      </w:pPr>
+      <w:rPr>
+        <w:rFonts w:ascii="Symbol" w:hAnsi="Symbol" w:hint="default"/>
+      </w:rPr>
+    </w:lvl>
+    <w:lvl w:ilvl="4" w:tplc="0C090003" w:tentative="1">
+      <w:start w:val="1"/>
+      <w:numFmt w:val="bullet"/>
+      <w:lvlText w:val="o"/>
+      <w:lvlJc w:val="left"/>
+      <w:pPr>
+        <w:ind w:left="3600" w:hanging="360"/>
+      </w:pPr>
+      <w:rPr>
+        <w:rFonts w:ascii="Courier New" w:hAnsi="Courier New" w:cs="Courier New" w:hint="default"/>
+      </w:rPr>
+    </w:lvl>
+    <w:lvl w:ilvl="5" w:tplc="0C090005" w:tentative="1">
+      <w:start w:val="1"/>
+      <w:numFmt w:val="bullet"/>
+      <w:lvlText w:val=""/>
+      <w:lvlJc w:val="left"/>
+      <w:pPr>
+        <w:ind w:left="4320" w:hanging="360"/>
+      </w:pPr>
+      <w:rPr>
+        <w:rFonts w:ascii="Wingdings" w:hAnsi="Wingdings" w:hint="default"/>
+      </w:rPr>
+    </w:lvl>
+    <w:lvl w:ilvl="6" w:tplc="0C090001" w:tentative="1">
+      <w:start w:val="1"/>
+      <w:numFmt w:val="bullet"/>
+      <w:lvlText w:val=""/>
+      <w:lvlJc w:val="left"/>
+      <w:pPr>
+        <w:ind w:left="5040" w:hanging="360"/>
+      </w:pPr>
+      <w:rPr>
+        <w:rFonts w:ascii="Symbol" w:hAnsi="Symbol" w:hint="default"/>
+      </w:rPr>
+    </w:lvl>
+    <w:lvl w:ilvl="7" w:tplc="0C090003" w:tentative="1">
+      <w:start w:val="1"/>
+      <w:numFmt w:val="bullet"/>
+      <w:lvlText w:val="o"/>
+      <w:lvlJc w:val="left"/>
+      <w:pPr>
+        <w:ind w:left="5760" w:hanging="360"/>
+      </w:pPr>
+      <w:rPr>
+        <w:rFonts w:ascii="Courier New" w:hAnsi="Courier New" w:cs="Courier New" w:hint="default"/>
+      </w:rPr>
+    </w:lvl>
+    <w:lvl w:ilvl="8" w:tplc="0C090005" w:tentative="1">
+      <w:start w:val="1"/>
+      <w:numFmt w:val="bullet"/>
+      <w:lvlText w:val=""/>
+      <w:lvlJc w:val="left"/>
+      <w:pPr>
+        <w:ind w:left="6480" w:hanging="360"/>
+      </w:pPr>
+      <w:rPr>
+        <w:rFonts w:ascii="Wingdings" w:hAnsi="Wingdings" w:hint="default"/>
+      </w:rPr>
+    </w:lvl>
+  </w:abstractNum>
+  <w:abstractNum w:abstractNumId="6" w15:restartNumberingAfterBreak="0">
     <w:nsid w:val="6ACC4FB3"/>
     <w:multiLevelType w:val="hybridMultilevel"/>
-    <w:tmpl w:val="DB3C118C"/>
+    <w:tmpl w:val="D660C348"/>
     <w:lvl w:ilvl="0" w:tplc="0C090001">
       <w:start w:val="1"/>
       <w:numFmt w:val="bullet"/>
@@ -1200,7 +1402,7 @@
         <w:rFonts w:ascii="Symbol" w:hAnsi="Symbol" w:hint="default"/>
       </w:rPr>
     </w:lvl>
-    <w:lvl w:ilvl="1" w:tplc="0C090003" w:tentative="1">
+    <w:lvl w:ilvl="1" w:tplc="0C090003">
       <w:start w:val="1"/>
       <w:numFmt w:val="bullet"/>
       <w:lvlText w:val="o"/>
@@ -1310,10 +1512,13 @@
     <w:abstractNumId w:val="2"/>
   </w:num>
   <w:num w:numId="5">
-    <w:abstractNumId w:val="5"/>
+    <w:abstractNumId w:val="6"/>
   </w:num>
   <w:num w:numId="6">
     <w:abstractNumId w:val="0"/>
+  </w:num>
+  <w:num w:numId="7">
+    <w:abstractNumId w:val="5"/>
   </w:num>
 </w:numbering>
 </file>
@@ -1798,6 +2003,30 @@
       <w:szCs w:val="32"/>
     </w:rPr>
   </w:style>
+  <w:style w:type="paragraph" w:customStyle="1" w:styleId="paragraph">
+    <w:name w:val="paragraph"/>
+    <w:basedOn w:val="Normal"/>
+    <w:rsid w:val="00554AB8"/>
+    <w:pPr>
+      <w:spacing w:before="100" w:beforeAutospacing="1" w:after="100" w:afterAutospacing="1" w:line="240" w:lineRule="auto"/>
+    </w:pPr>
+    <w:rPr>
+      <w:rFonts w:ascii="Times New Roman" w:eastAsia="Times New Roman" w:hAnsi="Times New Roman" w:cs="Times New Roman"/>
+      <w:sz w:val="24"/>
+      <w:szCs w:val="24"/>
+      <w:lang w:eastAsia="en-AU"/>
+    </w:rPr>
+  </w:style>
+  <w:style w:type="character" w:customStyle="1" w:styleId="normaltextrun">
+    <w:name w:val="normaltextrun"/>
+    <w:basedOn w:val="DefaultParagraphFont"/>
+    <w:rsid w:val="00554AB8"/>
+  </w:style>
+  <w:style w:type="character" w:customStyle="1" w:styleId="eop">
+    <w:name w:val="eop"/>
+    <w:basedOn w:val="DefaultParagraphFont"/>
+    <w:rsid w:val="00554AB8"/>
+  </w:style>
 </w:styles>
 </file>
 

</xml_diff>